<commit_message>
Navbar, Image upload, image display
</commit_message>
<xml_diff>
--- a/NetaPics notes.docx
+++ b/NetaPics notes.docx
@@ -9,6 +9,50 @@
           <w:lang w:val="en-US"/>
         </w:rPr>
       </w:pPr>
+      <w:proofErr w:type="spellStart"/>
+      <w:r>
+        <w:rPr>
+          <w:lang w:val="en-US"/>
+        </w:rPr>
+        <w:t>Šta</w:t>
+      </w:r>
+      <w:proofErr w:type="spellEnd"/>
+      <w:r>
+        <w:rPr>
+          <w:lang w:val="en-US"/>
+        </w:rPr>
+        <w:t xml:space="preserve"> </w:t>
+      </w:r>
+      <w:proofErr w:type="spellStart"/>
+      <w:r>
+        <w:rPr>
+          <w:lang w:val="en-US"/>
+        </w:rPr>
+        <w:t>sam</w:t>
+      </w:r>
+      <w:proofErr w:type="spellEnd"/>
+      <w:r>
+        <w:rPr>
+          <w:lang w:val="en-US"/>
+        </w:rPr>
+        <w:t xml:space="preserve"> </w:t>
+      </w:r>
+      <w:proofErr w:type="spellStart"/>
+      <w:r>
+        <w:rPr>
+          <w:lang w:val="en-US"/>
+        </w:rPr>
+        <w:t>odradio</w:t>
+      </w:r>
+      <w:proofErr w:type="spellEnd"/>
+    </w:p>
+    <w:p>
+      <w:pPr>
+        <w:pStyle w:val="Subtitle"/>
+        <w:rPr>
+          <w:lang w:val="en-US"/>
+        </w:rPr>
+      </w:pPr>
       <w:r>
         <w:rPr>
           <w:lang w:val="en-US"/>
@@ -23,6 +67,26 @@
         <w:t>slike</w:t>
       </w:r>
       <w:proofErr w:type="spellEnd"/>
+      <w:r>
+        <w:rPr>
+          <w:lang w:val="en-US"/>
+        </w:rPr>
+        <w:t xml:space="preserve"> (</w:t>
+      </w:r>
+      <w:proofErr w:type="spellStart"/>
+      <w:r>
+        <w:rPr>
+          <w:lang w:val="en-US"/>
+        </w:rPr>
+        <w:t>profile.php</w:t>
+      </w:r>
+      <w:proofErr w:type="spellEnd"/>
+      <w:r>
+        <w:rPr>
+          <w:lang w:val="en-US"/>
+        </w:rPr>
+        <w:t>)</w:t>
+      </w:r>
     </w:p>
     <w:p>
       <w:pPr>
@@ -194,7 +258,13 @@
         <w:rPr>
           <w:lang w:val="en-US"/>
         </w:rPr>
-        <w:t>uploadovati</w:t>
+        <w:t>uploa</w:t>
+      </w:r>
+      <w:r>
+        <w:rPr>
+          <w:lang w:val="en-US"/>
+        </w:rPr>
+        <w:t>dovati</w:t>
       </w:r>
       <w:proofErr w:type="spellEnd"/>
       <w:r>
@@ -250,7 +320,7 @@
         <w:rPr>
           <w:lang w:val="en-US"/>
         </w:rPr>
-        <w:t>logije</w:t>
+        <w:t>loguje</w:t>
       </w:r>
       <w:proofErr w:type="spellEnd"/>
       <w:r>
@@ -273,7 +343,35 @@
         <w:rPr>
           <w:lang w:val="en-US"/>
         </w:rPr>
-        <w:t xml:space="preserve"> profile.html strain. Upload </w:t>
+        <w:t xml:space="preserve"> </w:t>
+      </w:r>
+      <w:proofErr w:type="spellStart"/>
+      <w:r>
+        <w:rPr>
+          <w:lang w:val="en-US"/>
+        </w:rPr>
+        <w:t>profile.php</w:t>
+      </w:r>
+      <w:proofErr w:type="spellEnd"/>
+      <w:r>
+        <w:rPr>
+          <w:lang w:val="en-US"/>
+        </w:rPr>
+        <w:t xml:space="preserve"> </w:t>
+      </w:r>
+      <w:proofErr w:type="spellStart"/>
+      <w:r>
+        <w:rPr>
+          <w:lang w:val="en-US"/>
+        </w:rPr>
+        <w:t>stranu</w:t>
+      </w:r>
+      <w:proofErr w:type="spellEnd"/>
+      <w:r>
+        <w:rPr>
+          <w:lang w:val="en-US"/>
+        </w:rPr>
+        <w:t xml:space="preserve">. Upload </w:t>
       </w:r>
       <w:proofErr w:type="spellStart"/>
       <w:r>
@@ -675,65 +773,69 @@
         <w:rPr>
           <w:lang w:val="en-US"/>
         </w:rPr>
-        <w:t xml:space="preserve"> </w:t>
-      </w:r>
-      <w:proofErr w:type="spellStart"/>
+        <w:t xml:space="preserve"> novo</w:t>
+      </w:r>
+      <w:r>
+        <w:rPr>
+          <w:lang w:val="en-US"/>
+        </w:rPr>
+        <w:t xml:space="preserve"> </w:t>
+      </w:r>
+      <w:proofErr w:type="spellStart"/>
+      <w:r>
+        <w:rPr>
+          <w:lang w:val="en-US"/>
+        </w:rPr>
+        <w:t>ime</w:t>
+      </w:r>
+      <w:proofErr w:type="spellEnd"/>
+      <w:r>
+        <w:rPr>
+          <w:lang w:val="en-US"/>
+        </w:rPr>
+        <w:t xml:space="preserve"> </w:t>
+      </w:r>
+      <w:proofErr w:type="spellStart"/>
+      <w:r>
+        <w:rPr>
+          <w:lang w:val="en-US"/>
+        </w:rPr>
+        <w:t>koje</w:t>
+      </w:r>
+      <w:proofErr w:type="spellEnd"/>
+      <w:r>
+        <w:rPr>
+          <w:lang w:val="en-US"/>
+        </w:rPr>
+        <w:t xml:space="preserve"> se </w:t>
+      </w:r>
+      <w:proofErr w:type="spellStart"/>
+      <w:r>
+        <w:rPr>
+          <w:lang w:val="en-US"/>
+        </w:rPr>
+        <w:t>sastoji</w:t>
+      </w:r>
+      <w:proofErr w:type="spellEnd"/>
+      <w:r>
+        <w:rPr>
+          <w:lang w:val="en-US"/>
+        </w:rPr>
+        <w:t xml:space="preserve"> </w:t>
+      </w:r>
       <w:proofErr w:type="gramStart"/>
       <w:r>
         <w:rPr>
           <w:lang w:val="en-US"/>
         </w:rPr>
-        <w:t>novi</w:t>
-      </w:r>
-      <w:proofErr w:type="spellEnd"/>
+        <w:t>od</w:t>
+      </w:r>
       <w:proofErr w:type="gramEnd"/>
       <w:r>
         <w:rPr>
           <w:lang w:val="en-US"/>
         </w:rPr>
         <w:t xml:space="preserve"> </w:t>
-      </w:r>
-      <w:proofErr w:type="spellStart"/>
-      <w:r>
-        <w:rPr>
-          <w:lang w:val="en-US"/>
-        </w:rPr>
-        <w:t>ime</w:t>
-      </w:r>
-      <w:proofErr w:type="spellEnd"/>
-      <w:r>
-        <w:rPr>
-          <w:lang w:val="en-US"/>
-        </w:rPr>
-        <w:t xml:space="preserve"> </w:t>
-      </w:r>
-      <w:proofErr w:type="spellStart"/>
-      <w:r>
-        <w:rPr>
-          <w:lang w:val="en-US"/>
-        </w:rPr>
-        <w:t>koje</w:t>
-      </w:r>
-      <w:proofErr w:type="spellEnd"/>
-      <w:r>
-        <w:rPr>
-          <w:lang w:val="en-US"/>
-        </w:rPr>
-        <w:t xml:space="preserve"> se </w:t>
-      </w:r>
-      <w:proofErr w:type="spellStart"/>
-      <w:r>
-        <w:rPr>
-          <w:lang w:val="en-US"/>
-        </w:rPr>
-        <w:t>sastoji</w:t>
-      </w:r>
-      <w:proofErr w:type="spellEnd"/>
-      <w:r>
-        <w:rPr>
-          <w:lang w:val="en-US"/>
-        </w:rPr>
-        <w:t xml:space="preserve"> od </w:t>
       </w:r>
       <w:proofErr w:type="spellStart"/>
       <w:r>
@@ -915,8 +1017,344 @@
           <w:lang w:val="en-US"/>
         </w:rPr>
       </w:pPr>
+      <w:proofErr w:type="spellStart"/>
+      <w:r>
+        <w:rPr>
+          <w:lang w:val="en-US"/>
+        </w:rPr>
+        <w:t>Slike</w:t>
+      </w:r>
+      <w:proofErr w:type="spellEnd"/>
+      <w:r>
+        <w:rPr>
+          <w:lang w:val="en-US"/>
+        </w:rPr>
+        <w:t xml:space="preserve"> se </w:t>
+      </w:r>
+      <w:proofErr w:type="spellStart"/>
+      <w:r>
+        <w:rPr>
+          <w:lang w:val="en-US"/>
+        </w:rPr>
+        <w:t>uploaduju</w:t>
+      </w:r>
+      <w:proofErr w:type="spellEnd"/>
+      <w:r>
+        <w:rPr>
+          <w:lang w:val="en-US"/>
+        </w:rPr>
+        <w:t xml:space="preserve"> u ‘photos’ folder. U </w:t>
+      </w:r>
+      <w:proofErr w:type="spellStart"/>
+      <w:r>
+        <w:rPr>
+          <w:lang w:val="en-US"/>
+        </w:rPr>
+        <w:t>bazu</w:t>
+      </w:r>
+      <w:proofErr w:type="spellEnd"/>
+      <w:r>
+        <w:rPr>
+          <w:lang w:val="en-US"/>
+        </w:rPr>
+        <w:t xml:space="preserve"> se </w:t>
+      </w:r>
+      <w:proofErr w:type="spellStart"/>
+      <w:r>
+        <w:rPr>
+          <w:lang w:val="en-US"/>
+        </w:rPr>
+        <w:t>upisuju</w:t>
+      </w:r>
+      <w:proofErr w:type="spellEnd"/>
+      <w:r>
+        <w:rPr>
+          <w:lang w:val="en-US"/>
+        </w:rPr>
+        <w:t xml:space="preserve"> </w:t>
+      </w:r>
+      <w:proofErr w:type="spellStart"/>
+      <w:r>
+        <w:rPr>
+          <w:lang w:val="en-US"/>
+        </w:rPr>
+        <w:t>kao</w:t>
+      </w:r>
+      <w:proofErr w:type="spellEnd"/>
+      <w:r>
+        <w:rPr>
+          <w:lang w:val="en-US"/>
+        </w:rPr>
+        <w:t xml:space="preserve"> </w:t>
+      </w:r>
+      <w:proofErr w:type="spellStart"/>
+      <w:r>
+        <w:rPr>
+          <w:lang w:val="en-US"/>
+        </w:rPr>
+        <w:t>putanja</w:t>
+      </w:r>
+      <w:proofErr w:type="spellEnd"/>
+      <w:r>
+        <w:rPr>
+          <w:lang w:val="en-US"/>
+        </w:rPr>
+        <w:t>.</w:t>
+      </w:r>
+    </w:p>
+    <w:p>
+      <w:pPr>
+        <w:rPr>
+          <w:lang w:val="en-US"/>
+        </w:rPr>
+      </w:pPr>
+    </w:p>
+    <w:p>
+      <w:pPr>
+        <w:pStyle w:val="Subtitle"/>
+        <w:rPr>
+          <w:lang w:val="en-US"/>
+        </w:rPr>
+      </w:pPr>
+      <w:proofErr w:type="spellStart"/>
+      <w:r>
+        <w:rPr>
+          <w:lang w:val="en-US"/>
+        </w:rPr>
+        <w:t>Navigacioni</w:t>
+      </w:r>
+      <w:proofErr w:type="spellEnd"/>
+      <w:r>
+        <w:rPr>
+          <w:lang w:val="en-US"/>
+        </w:rPr>
+        <w:t xml:space="preserve"> bar</w:t>
+      </w:r>
+    </w:p>
+    <w:p>
+      <w:pPr>
+        <w:pStyle w:val="ListParagraph"/>
+        <w:numPr>
+          <w:ilvl w:val="0"/>
+          <w:numId w:val="2"/>
+        </w:numPr>
+        <w:rPr>
+          <w:lang w:val="en-US"/>
+        </w:rPr>
+      </w:pPr>
+      <w:proofErr w:type="spellStart"/>
+      <w:r>
+        <w:rPr>
+          <w:lang w:val="en-US"/>
+        </w:rPr>
+        <w:t>Kada</w:t>
+      </w:r>
+      <w:proofErr w:type="spellEnd"/>
+      <w:r>
+        <w:rPr>
+          <w:lang w:val="en-US"/>
+        </w:rPr>
+        <w:t xml:space="preserve"> se </w:t>
+      </w:r>
+      <w:proofErr w:type="spellStart"/>
+      <w:r>
+        <w:rPr>
+          <w:lang w:val="en-US"/>
+        </w:rPr>
+        <w:t>korisnik</w:t>
+      </w:r>
+      <w:proofErr w:type="spellEnd"/>
+      <w:r>
+        <w:rPr>
+          <w:lang w:val="en-US"/>
+        </w:rPr>
+        <w:t xml:space="preserve"> </w:t>
+      </w:r>
+      <w:proofErr w:type="spellStart"/>
+      <w:r>
+        <w:rPr>
+          <w:lang w:val="en-US"/>
+        </w:rPr>
+        <w:t>uloguje</w:t>
+      </w:r>
+      <w:proofErr w:type="spellEnd"/>
+      <w:r>
+        <w:rPr>
+          <w:lang w:val="en-US"/>
+        </w:rPr>
+        <w:t xml:space="preserve"> </w:t>
+      </w:r>
+      <w:proofErr w:type="spellStart"/>
+      <w:r>
+        <w:rPr>
+          <w:lang w:val="en-US"/>
+        </w:rPr>
+        <w:t>menja</w:t>
+      </w:r>
+      <w:proofErr w:type="spellEnd"/>
+      <w:r>
+        <w:rPr>
+          <w:lang w:val="en-US"/>
+        </w:rPr>
+        <w:t xml:space="preserve"> se </w:t>
+      </w:r>
+      <w:proofErr w:type="spellStart"/>
+      <w:r>
+        <w:rPr>
+          <w:lang w:val="en-US"/>
+        </w:rPr>
+        <w:t>navbar</w:t>
+      </w:r>
+      <w:proofErr w:type="spellEnd"/>
+      <w:r>
+        <w:rPr>
+          <w:lang w:val="en-US"/>
+        </w:rPr>
+        <w:t xml:space="preserve"> (</w:t>
+      </w:r>
+      <w:proofErr w:type="spellStart"/>
+      <w:r>
+        <w:rPr>
+          <w:lang w:val="en-US"/>
+        </w:rPr>
+        <w:t>izbacuju</w:t>
+      </w:r>
+      <w:proofErr w:type="spellEnd"/>
+      <w:r>
+        <w:rPr>
+          <w:lang w:val="en-US"/>
+        </w:rPr>
+        <w:t xml:space="preserve"> se </w:t>
+      </w:r>
+      <w:proofErr w:type="spellStart"/>
+      <w:r>
+        <w:rPr>
+          <w:lang w:val="en-US"/>
+        </w:rPr>
+        <w:t>dugmad</w:t>
+      </w:r>
+      <w:proofErr w:type="spellEnd"/>
+      <w:r>
+        <w:rPr>
+          <w:lang w:val="en-US"/>
+        </w:rPr>
+        <w:t xml:space="preserve"> “</w:t>
+      </w:r>
+      <w:proofErr w:type="spellStart"/>
+      <w:r>
+        <w:rPr>
+          <w:lang w:val="en-US"/>
+        </w:rPr>
+        <w:t>Moj</w:t>
+      </w:r>
+      <w:proofErr w:type="spellEnd"/>
+      <w:r>
+        <w:rPr>
+          <w:lang w:val="en-US"/>
+        </w:rPr>
+        <w:t xml:space="preserve"> </w:t>
+      </w:r>
+      <w:proofErr w:type="spellStart"/>
+      <w:r>
+        <w:rPr>
+          <w:lang w:val="en-US"/>
+        </w:rPr>
+        <w:t>Profil</w:t>
+      </w:r>
+      <w:proofErr w:type="spellEnd"/>
+      <w:r>
+        <w:rPr>
+          <w:lang w:val="en-US"/>
+        </w:rPr>
+        <w:t>” i “</w:t>
+      </w:r>
+      <w:proofErr w:type="spellStart"/>
+      <w:r>
+        <w:rPr>
+          <w:lang w:val="en-US"/>
+        </w:rPr>
+        <w:t>Odjavi</w:t>
+      </w:r>
+      <w:proofErr w:type="spellEnd"/>
+      <w:r>
+        <w:rPr>
+          <w:lang w:val="en-US"/>
+        </w:rPr>
+        <w:t xml:space="preserve"> se”). </w:t>
+      </w:r>
+      <w:proofErr w:type="spellStart"/>
+      <w:r>
+        <w:rPr>
+          <w:lang w:val="en-US"/>
+        </w:rPr>
+        <w:t>Ispisuje</w:t>
+      </w:r>
+      <w:proofErr w:type="spellEnd"/>
+      <w:r>
+        <w:rPr>
+          <w:lang w:val="en-US"/>
+        </w:rPr>
+        <w:t xml:space="preserve"> se </w:t>
+      </w:r>
+      <w:proofErr w:type="spellStart"/>
+      <w:r>
+        <w:rPr>
+          <w:lang w:val="en-US"/>
+        </w:rPr>
+        <w:t>korisničko</w:t>
+      </w:r>
+      <w:proofErr w:type="spellEnd"/>
+      <w:r>
+        <w:rPr>
+          <w:lang w:val="en-US"/>
+        </w:rPr>
+        <w:t xml:space="preserve"> </w:t>
+      </w:r>
+      <w:proofErr w:type="spellStart"/>
+      <w:r>
+        <w:rPr>
+          <w:lang w:val="en-US"/>
+        </w:rPr>
+        <w:t>ime</w:t>
+      </w:r>
+      <w:proofErr w:type="spellEnd"/>
+      <w:r>
+        <w:rPr>
+          <w:lang w:val="en-US"/>
+        </w:rPr>
+        <w:t xml:space="preserve"> </w:t>
+      </w:r>
+      <w:proofErr w:type="spellStart"/>
+      <w:r>
+        <w:rPr>
+          <w:lang w:val="en-US"/>
+        </w:rPr>
+        <w:t>ulogovanog</w:t>
+      </w:r>
+      <w:proofErr w:type="spellEnd"/>
+      <w:r>
+        <w:rPr>
+          <w:lang w:val="en-US"/>
+        </w:rPr>
+        <w:t xml:space="preserve"> korisnika.</w:t>
+      </w:r>
       <w:bookmarkStart w:id="0" w:name="_GoBack"/>
       <w:bookmarkEnd w:id="0"/>
+    </w:p>
+    <w:p>
+      <w:pPr>
+        <w:rPr>
+          <w:lang w:val="en-US"/>
+        </w:rPr>
+      </w:pPr>
+    </w:p>
+    <w:p>
+      <w:pPr>
+        <w:ind w:left="360"/>
+        <w:rPr>
+          <w:lang w:val="en-US"/>
+        </w:rPr>
+      </w:pPr>
     </w:p>
     <w:sectPr>
       <w:pgSz w:w="12240" w:h="15840"/>
@@ -1043,8 +1481,124 @@
       </w:rPr>
     </w:lvl>
   </w:abstractNum>
+  <w:abstractNum w:abstractNumId="1">
+    <w:nsid w:val="2F5D407A"/>
+    <w:multiLevelType w:val="hybridMultilevel"/>
+    <w:tmpl w:val="6F50B22C"/>
+    <w:lvl w:ilvl="0" w:tplc="04090001">
+      <w:start w:val="1"/>
+      <w:numFmt w:val="bullet"/>
+      <w:lvlText w:val=""/>
+      <w:lvlJc w:val="left"/>
+      <w:pPr>
+        <w:ind w:left="720" w:hanging="360"/>
+      </w:pPr>
+      <w:rPr>
+        <w:rFonts w:ascii="Symbol" w:hAnsi="Symbol" w:hint="default"/>
+      </w:rPr>
+    </w:lvl>
+    <w:lvl w:ilvl="1" w:tplc="04090003" w:tentative="1">
+      <w:start w:val="1"/>
+      <w:numFmt w:val="bullet"/>
+      <w:lvlText w:val="o"/>
+      <w:lvlJc w:val="left"/>
+      <w:pPr>
+        <w:ind w:left="1440" w:hanging="360"/>
+      </w:pPr>
+      <w:rPr>
+        <w:rFonts w:ascii="Courier New" w:hAnsi="Courier New" w:cs="Courier New" w:hint="default"/>
+      </w:rPr>
+    </w:lvl>
+    <w:lvl w:ilvl="2" w:tplc="04090005" w:tentative="1">
+      <w:start w:val="1"/>
+      <w:numFmt w:val="bullet"/>
+      <w:lvlText w:val=""/>
+      <w:lvlJc w:val="left"/>
+      <w:pPr>
+        <w:ind w:left="2160" w:hanging="360"/>
+      </w:pPr>
+      <w:rPr>
+        <w:rFonts w:ascii="Wingdings" w:hAnsi="Wingdings" w:hint="default"/>
+      </w:rPr>
+    </w:lvl>
+    <w:lvl w:ilvl="3" w:tplc="04090001" w:tentative="1">
+      <w:start w:val="1"/>
+      <w:numFmt w:val="bullet"/>
+      <w:lvlText w:val=""/>
+      <w:lvlJc w:val="left"/>
+      <w:pPr>
+        <w:ind w:left="2880" w:hanging="360"/>
+      </w:pPr>
+      <w:rPr>
+        <w:rFonts w:ascii="Symbol" w:hAnsi="Symbol" w:hint="default"/>
+      </w:rPr>
+    </w:lvl>
+    <w:lvl w:ilvl="4" w:tplc="04090003" w:tentative="1">
+      <w:start w:val="1"/>
+      <w:numFmt w:val="bullet"/>
+      <w:lvlText w:val="o"/>
+      <w:lvlJc w:val="left"/>
+      <w:pPr>
+        <w:ind w:left="3600" w:hanging="360"/>
+      </w:pPr>
+      <w:rPr>
+        <w:rFonts w:ascii="Courier New" w:hAnsi="Courier New" w:cs="Courier New" w:hint="default"/>
+      </w:rPr>
+    </w:lvl>
+    <w:lvl w:ilvl="5" w:tplc="04090005" w:tentative="1">
+      <w:start w:val="1"/>
+      <w:numFmt w:val="bullet"/>
+      <w:lvlText w:val=""/>
+      <w:lvlJc w:val="left"/>
+      <w:pPr>
+        <w:ind w:left="4320" w:hanging="360"/>
+      </w:pPr>
+      <w:rPr>
+        <w:rFonts w:ascii="Wingdings" w:hAnsi="Wingdings" w:hint="default"/>
+      </w:rPr>
+    </w:lvl>
+    <w:lvl w:ilvl="6" w:tplc="04090001" w:tentative="1">
+      <w:start w:val="1"/>
+      <w:numFmt w:val="bullet"/>
+      <w:lvlText w:val=""/>
+      <w:lvlJc w:val="left"/>
+      <w:pPr>
+        <w:ind w:left="5040" w:hanging="360"/>
+      </w:pPr>
+      <w:rPr>
+        <w:rFonts w:ascii="Symbol" w:hAnsi="Symbol" w:hint="default"/>
+      </w:rPr>
+    </w:lvl>
+    <w:lvl w:ilvl="7" w:tplc="04090003" w:tentative="1">
+      <w:start w:val="1"/>
+      <w:numFmt w:val="bullet"/>
+      <w:lvlText w:val="o"/>
+      <w:lvlJc w:val="left"/>
+      <w:pPr>
+        <w:ind w:left="5760" w:hanging="360"/>
+      </w:pPr>
+      <w:rPr>
+        <w:rFonts w:ascii="Courier New" w:hAnsi="Courier New" w:cs="Courier New" w:hint="default"/>
+      </w:rPr>
+    </w:lvl>
+    <w:lvl w:ilvl="8" w:tplc="04090005" w:tentative="1">
+      <w:start w:val="1"/>
+      <w:numFmt w:val="bullet"/>
+      <w:lvlText w:val=""/>
+      <w:lvlJc w:val="left"/>
+      <w:pPr>
+        <w:ind w:left="6480" w:hanging="360"/>
+      </w:pPr>
+      <w:rPr>
+        <w:rFonts w:ascii="Wingdings" w:hAnsi="Wingdings" w:hint="default"/>
+      </w:rPr>
+    </w:lvl>
+  </w:abstractNum>
   <w:num w:numId="1">
     <w:abstractNumId w:val="0"/>
+  </w:num>
+  <w:num w:numId="2">
+    <w:abstractNumId w:val="1"/>
   </w:num>
 </w:numbering>
 </file>
@@ -1286,6 +1840,45 @@
       <w:contextualSpacing/>
     </w:pPr>
   </w:style>
+  <w:style w:type="paragraph" w:styleId="Subtitle">
+    <w:name w:val="Subtitle"/>
+    <w:basedOn w:val="Normal"/>
+    <w:next w:val="Normal"/>
+    <w:link w:val="SubtitleChar"/>
+    <w:uiPriority w:val="11"/>
+    <w:qFormat/>
+    <w:rsid w:val="00C848C7"/>
+    <w:pPr>
+      <w:numPr>
+        <w:ilvl w:val="1"/>
+      </w:numPr>
+    </w:pPr>
+    <w:rPr>
+      <w:rFonts w:asciiTheme="majorHAnsi" w:eastAsiaTheme="majorEastAsia" w:hAnsiTheme="majorHAnsi" w:cstheme="majorBidi"/>
+      <w:i/>
+      <w:iCs/>
+      <w:color w:val="4472C4" w:themeColor="accent1"/>
+      <w:spacing w:val="15"/>
+      <w:sz w:val="24"/>
+      <w:szCs w:val="24"/>
+    </w:rPr>
+  </w:style>
+  <w:style w:type="character" w:customStyle="1" w:styleId="SubtitleChar">
+    <w:name w:val="Subtitle Char"/>
+    <w:basedOn w:val="DefaultParagraphFont"/>
+    <w:link w:val="Subtitle"/>
+    <w:uiPriority w:val="11"/>
+    <w:rsid w:val="00C848C7"/>
+    <w:rPr>
+      <w:rFonts w:asciiTheme="majorHAnsi" w:eastAsiaTheme="majorEastAsia" w:hAnsiTheme="majorHAnsi" w:cstheme="majorBidi"/>
+      <w:i/>
+      <w:iCs/>
+      <w:color w:val="4472C4" w:themeColor="accent1"/>
+      <w:spacing w:val="15"/>
+      <w:sz w:val="24"/>
+      <w:szCs w:val="24"/>
+    </w:rPr>
+  </w:style>
 </w:styles>
 </file>
 
@@ -1525,6 +2118,45 @@
       <w:ind w:left="720"/>
       <w:contextualSpacing/>
     </w:pPr>
+  </w:style>
+  <w:style w:type="paragraph" w:styleId="Subtitle">
+    <w:name w:val="Subtitle"/>
+    <w:basedOn w:val="Normal"/>
+    <w:next w:val="Normal"/>
+    <w:link w:val="SubtitleChar"/>
+    <w:uiPriority w:val="11"/>
+    <w:qFormat/>
+    <w:rsid w:val="00C848C7"/>
+    <w:pPr>
+      <w:numPr>
+        <w:ilvl w:val="1"/>
+      </w:numPr>
+    </w:pPr>
+    <w:rPr>
+      <w:rFonts w:asciiTheme="majorHAnsi" w:eastAsiaTheme="majorEastAsia" w:hAnsiTheme="majorHAnsi" w:cstheme="majorBidi"/>
+      <w:i/>
+      <w:iCs/>
+      <w:color w:val="4472C4" w:themeColor="accent1"/>
+      <w:spacing w:val="15"/>
+      <w:sz w:val="24"/>
+      <w:szCs w:val="24"/>
+    </w:rPr>
+  </w:style>
+  <w:style w:type="character" w:customStyle="1" w:styleId="SubtitleChar">
+    <w:name w:val="Subtitle Char"/>
+    <w:basedOn w:val="DefaultParagraphFont"/>
+    <w:link w:val="Subtitle"/>
+    <w:uiPriority w:val="11"/>
+    <w:rsid w:val="00C848C7"/>
+    <w:rPr>
+      <w:rFonts w:asciiTheme="majorHAnsi" w:eastAsiaTheme="majorEastAsia" w:hAnsiTheme="majorHAnsi" w:cstheme="majorBidi"/>
+      <w:i/>
+      <w:iCs/>
+      <w:color w:val="4472C4" w:themeColor="accent1"/>
+      <w:spacing w:val="15"/>
+      <w:sz w:val="24"/>
+      <w:szCs w:val="24"/>
+    </w:rPr>
   </w:style>
 </w:styles>
 </file>
@@ -1818,7 +2450,7 @@
   <a:extraClrSchemeLst/>
   <a:extLst>
     <a:ext uri="{05A4C25C-085E-4340-85A3-A5531E510DB2}">
-      <thm15:themeFamily xmlns:thm15="http://schemas.microsoft.com/office/thememl/2012/main" xmlns="" name="Office Theme" id="{62F939B6-93AF-4DB8-9C6B-D6C7DFDC589F}" vid="{4A3C46E8-61CC-4603-A589-7422A47A8E4A}"/>
+      <thm15:themeFamily xmlns="" xmlns:thm15="http://schemas.microsoft.com/office/thememl/2012/main" name="Office Theme" id="{62F939B6-93AF-4DB8-9C6B-D6C7DFDC589F}" vid="{4A3C46E8-61CC-4603-A589-7422A47A8E4A}"/>
     </a:ext>
   </a:extLst>
 </a:theme>

</xml_diff>